<commit_message>
update avant changement de machine
</commit_message>
<xml_diff>
--- a/Exos/01-mcd/00-tp-biblio.docx
+++ b/Exos/01-mcd/00-tp-biblio.docx
@@ -2210,7 +2210,10 @@
         <w:t xml:space="preserve"> par </w:t>
       </w:r>
       <w:r>
-        <w:t xml:space="preserve">o ou </w:t>
+        <w:t>0</w:t>
+      </w:r>
+      <w:r>
+        <w:t xml:space="preserve"> ou </w:t>
       </w:r>
       <w:r>
         <w:t>un seul et unique client.</w:t>

</xml_diff>